<commit_message>
Completed code and document
</commit_message>
<xml_diff>
--- a/LoginWithSocialNetworks.docx
+++ b/LoginWithSocialNetworks.docx
@@ -1,6 +1,6 @@
 
 <file path=word/document.xml><?xml version="1.0" encoding="utf-8"?>
-<w:document xmlns:wpc="http://schemas.microsoft.com/office/word/2010/wordprocessingCanvas" xmlns:cx="http://schemas.microsoft.com/office/drawing/2014/chartex" xmlns:cx1="http://schemas.microsoft.com/office/drawing/2015/9/8/chartex" xmlns:mc="http://schemas.openxmlformats.org/markup-compatibility/2006" xmlns:o="urn:schemas-microsoft-com:office:office" xmlns:r="http://schemas.openxmlformats.org/officeDocument/2006/relationships" xmlns:m="http://schemas.openxmlformats.org/officeDocument/2006/math" xmlns:v="urn:schemas-microsoft-com:vml" xmlns:wp14="http://schemas.microsoft.com/office/word/2010/wordprocessingDrawing" xmlns:wp="http://schemas.openxmlformats.org/drawingml/2006/wordprocessingDrawing" xmlns:w10="urn:schemas-microsoft-com:office:word" xmlns:w="http://schemas.openxmlformats.org/wordprocessingml/2006/main" xmlns:w14="http://schemas.microsoft.com/office/word/2010/wordml" xmlns:w15="http://schemas.microsoft.com/office/word/2012/wordml" xmlns:w16se="http://schemas.microsoft.com/office/word/2015/wordml/symex" xmlns:wpg="http://schemas.microsoft.com/office/word/2010/wordprocessingGroup" xmlns:wpi="http://schemas.microsoft.com/office/word/2010/wordprocessingInk" xmlns:wne="http://schemas.microsoft.com/office/word/2006/wordml" xmlns:wps="http://schemas.microsoft.com/office/word/2010/wordprocessingShape" mc:Ignorable="w14 w15 w16se wp14">
+<w:document xmlns:wpc="http://schemas.microsoft.com/office/word/2010/wordprocessingCanvas" xmlns:cx="http://schemas.microsoft.com/office/drawing/2014/chartex" xmlns:mc="http://schemas.openxmlformats.org/markup-compatibility/2006" xmlns:o="urn:schemas-microsoft-com:office:office" xmlns:r="http://schemas.openxmlformats.org/officeDocument/2006/relationships" xmlns:m="http://schemas.openxmlformats.org/officeDocument/2006/math" xmlns:v="urn:schemas-microsoft-com:vml" xmlns:wp14="http://schemas.microsoft.com/office/word/2010/wordprocessingDrawing" xmlns:wp="http://schemas.openxmlformats.org/drawingml/2006/wordprocessingDrawing" xmlns:w10="urn:schemas-microsoft-com:office:word" xmlns:w="http://schemas.openxmlformats.org/wordprocessingml/2006/main" xmlns:w14="http://schemas.microsoft.com/office/word/2010/wordml" xmlns:w15="http://schemas.microsoft.com/office/word/2012/wordml" xmlns:w16se="http://schemas.microsoft.com/office/word/2015/wordml/symex" xmlns:wpg="http://schemas.microsoft.com/office/word/2010/wordprocessingGroup" xmlns:wpi="http://schemas.microsoft.com/office/word/2010/wordprocessingInk" xmlns:wne="http://schemas.microsoft.com/office/word/2006/wordml" xmlns:wps="http://schemas.microsoft.com/office/word/2010/wordprocessingShape" mc:Ignorable="w14 w15 w16se wp14">
   <w:body>
     <w:p>
       <w:pPr>
@@ -551,13 +551,8 @@
       </w:r>
       <w:proofErr w:type="spellEnd"/>
       <w:r>
-        <w:t xml:space="preserve"> SDK”, click </w:t>
-      </w:r>
-      <w:proofErr w:type="gramStart"/>
-      <w:r>
-        <w:t>Next</w:t>
-      </w:r>
-      <w:proofErr w:type="gramEnd"/>
+        <w:t xml:space="preserve"> SDK”, click Next</w:t>
+      </w:r>
     </w:p>
     <w:p>
       <w:pPr>
@@ -722,10 +717,12 @@
         <w:t xml:space="preserve">In </w:t>
       </w:r>
       <w:proofErr w:type="spellStart"/>
+      <w:proofErr w:type="gramStart"/>
       <w:r>
         <w:t>build.gradle</w:t>
       </w:r>
       <w:proofErr w:type="spellEnd"/>
+      <w:proofErr w:type="gramEnd"/>
       <w:r>
         <w:t xml:space="preserve"> (Module: app) -&gt; </w:t>
       </w:r>
@@ -734,15 +731,7 @@
       </w:r>
       <w:proofErr w:type="spellStart"/>
       <w:r>
-        <w:t>com.facebook.android</w:t>
-      </w:r>
-      <w:proofErr w:type="gramStart"/>
-      <w:r>
-        <w:t>:facebook</w:t>
-      </w:r>
-      <w:proofErr w:type="gramEnd"/>
-      <w:r>
-        <w:t>-login</w:t>
+        <w:t>com.facebook.android:facebook-login</w:t>
       </w:r>
       <w:proofErr w:type="spellEnd"/>
       <w:r>
@@ -1223,7 +1212,6 @@
         </w:rPr>
       </w:pPr>
       <w:proofErr w:type="spellStart"/>
-      <w:proofErr w:type="gramStart"/>
       <w:r>
         <w:rPr>
           <w:rStyle w:val="pln"/>
@@ -1234,7 +1222,6 @@
         <w:t>keytool</w:t>
       </w:r>
       <w:proofErr w:type="spellEnd"/>
-      <w:proofErr w:type="gramEnd"/>
       <w:r>
         <w:rPr>
           <w:rStyle w:val="pln"/>
@@ -1518,13 +1505,8 @@
         <w:pStyle w:val="ListParagraph"/>
         <w:ind w:left="1080"/>
       </w:pPr>
-      <w:proofErr w:type="gramStart"/>
-      <w:r>
-        <w:t>cd</w:t>
-      </w:r>
-      <w:proofErr w:type="gramEnd"/>
-      <w:r>
-        <w:t xml:space="preserve"> </w:t>
+      <w:r>
+        <w:t xml:space="preserve">cd </w:t>
       </w:r>
       <w:r>
         <w:t>C:\Program Files\Java\jdk1.8.0_112</w:t>
@@ -1542,12 +1524,10 @@
         <w:ind w:left="1080"/>
       </w:pPr>
       <w:proofErr w:type="spellStart"/>
-      <w:proofErr w:type="gramStart"/>
       <w:r>
         <w:t>keytool</w:t>
       </w:r>
       <w:proofErr w:type="spellEnd"/>
-      <w:proofErr w:type="gramEnd"/>
       <w:r>
         <w:t xml:space="preserve"> -</w:t>
       </w:r>
@@ -2173,30 +2153,27 @@
         <w:pStyle w:val="ListParagraph"/>
         <w:numPr>
           <w:ilvl w:val="0"/>
-          <w:numId w:val="1"/>
+          <w:numId w:val="9"/>
         </w:numPr>
       </w:pPr>
       <w:r>
-        <w:t>INSTAGRAM</w:t>
-      </w:r>
-    </w:p>
-    <w:p>
-      <w:pPr>
-        <w:pStyle w:val="ListParagraph"/>
-        <w:numPr>
-          <w:ilvl w:val="0"/>
-          <w:numId w:val="7"/>
-        </w:numPr>
-      </w:pPr>
-      <w:r>
-        <w:t xml:space="preserve">Register Your Application: </w:t>
+        <w:t>Register an application</w:t>
+      </w:r>
+      <w:r>
+        <w:t xml:space="preserve"> </w:t>
+      </w:r>
+      <w:r>
+        <w:t>on Twitter</w:t>
+      </w:r>
+      <w:r>
+        <w:t xml:space="preserve">: </w:t>
       </w:r>
       <w:hyperlink r:id="rId32" w:history="1">
         <w:r>
           <w:rPr>
             <w:rStyle w:val="Hyperlink"/>
           </w:rPr>
-          <w:t>https://www.instagram.com/developer/</w:t>
+          <w:t>https://developer.twitter.com/en/apps</w:t>
         </w:r>
       </w:hyperlink>
     </w:p>
@@ -2205,84 +2182,55 @@
         <w:pStyle w:val="ListParagraph"/>
       </w:pPr>
       <w:r>
-        <w:t>After registering your application, click on Manage Clients to register a new Client</w:t>
-      </w:r>
-    </w:p>
-    <w:p>
-      <w:pPr>
-        <w:pStyle w:val="ListParagraph"/>
-      </w:pPr>
-      <w:r>
-        <w:rPr>
-          <w:noProof/>
-        </w:rPr>
-        <w:lastRenderedPageBreak/>
-        <w:drawing>
-          <wp:inline distT="0" distB="0" distL="0" distR="0" wp14:anchorId="3F621B43" wp14:editId="63C18152">
-            <wp:extent cx="5943600" cy="3387090"/>
-            <wp:effectExtent l="0" t="0" r="0" b="3810"/>
-            <wp:docPr id="27" name="Picture 27"/>
-            <wp:cNvGraphicFramePr>
-              <a:graphicFrameLocks xmlns:a="http://schemas.openxmlformats.org/drawingml/2006/main" noChangeAspect="1"/>
-            </wp:cNvGraphicFramePr>
-            <a:graphic xmlns:a="http://schemas.openxmlformats.org/drawingml/2006/main">
-              <a:graphicData uri="http://schemas.openxmlformats.org/drawingml/2006/picture">
-                <pic:pic xmlns:pic="http://schemas.openxmlformats.org/drawingml/2006/picture">
-                  <pic:nvPicPr>
-                    <pic:cNvPr id="1" name=""/>
-                    <pic:cNvPicPr/>
-                  </pic:nvPicPr>
-                  <pic:blipFill>
-                    <a:blip r:embed="rId33"/>
-                    <a:stretch>
-                      <a:fillRect/>
-                    </a:stretch>
-                  </pic:blipFill>
-                  <pic:spPr>
-                    <a:xfrm>
-                      <a:off x="0" y="0"/>
-                      <a:ext cx="5943600" cy="3387090"/>
-                    </a:xfrm>
-                    <a:prstGeom prst="rect">
-                      <a:avLst/>
-                    </a:prstGeom>
-                  </pic:spPr>
-                </pic:pic>
-              </a:graphicData>
-            </a:graphic>
-          </wp:inline>
-        </w:drawing>
-      </w:r>
-    </w:p>
-    <w:p>
-      <w:pPr>
-        <w:pStyle w:val="ListParagraph"/>
-      </w:pPr>
-      <w:r>
-        <w:t>Click “MANAGE”</w:t>
-      </w:r>
-    </w:p>
-    <w:p>
-      <w:pPr>
-        <w:pStyle w:val="ListParagraph"/>
-        <w:numPr>
-          <w:ilvl w:val="0"/>
-          <w:numId w:val="7"/>
-        </w:numPr>
-      </w:pPr>
-      <w:r>
-        <w:t xml:space="preserve">Update Redirect URIs = </w:t>
-      </w:r>
+        <w:t>After registering success, following the links:</w:t>
+      </w:r>
+    </w:p>
+    <w:p>
+      <w:pPr>
+        <w:pStyle w:val="ListParagraph"/>
+      </w:pPr>
+      <w:hyperlink r:id="rId33" w:history="1">
+        <w:r>
+          <w:rPr>
+            <w:rStyle w:val="Hyperlink"/>
+          </w:rPr>
+          <w:t>https://github.com/twitter-archive/twitter-kit-android/wiki/Getting-Started</w:t>
+        </w:r>
+      </w:hyperlink>
+    </w:p>
+    <w:p>
+      <w:pPr>
+        <w:pStyle w:val="ListParagraph"/>
+      </w:pPr>
       <w:hyperlink r:id="rId34" w:history="1">
         <w:r>
           <w:rPr>
             <w:rStyle w:val="Hyperlink"/>
           </w:rPr>
-          <w:t>http://localhost</w:t>
+          <w:t>http://www.androhub.com/android-twitter-integration/</w:t>
         </w:r>
       </w:hyperlink>
-      <w:r>
-        <w:t xml:space="preserve"> , Uncheck “Disable implicit OAuth”</w:t>
+    </w:p>
+    <w:p>
+      <w:pPr>
+        <w:pStyle w:val="ListParagraph"/>
+        <w:numPr>
+          <w:ilvl w:val="0"/>
+          <w:numId w:val="9"/>
+        </w:numPr>
+      </w:pPr>
+      <w:r>
+        <w:t xml:space="preserve">In </w:t>
+      </w:r>
+      <w:proofErr w:type="spellStart"/>
+      <w:proofErr w:type="gramStart"/>
+      <w:r>
+        <w:t>build.gradle</w:t>
+      </w:r>
+      <w:proofErr w:type="spellEnd"/>
+      <w:proofErr w:type="gramEnd"/>
+      <w:r>
+        <w:t xml:space="preserve"> (Module: app)</w:t>
       </w:r>
     </w:p>
     <w:p>
@@ -2293,11 +2241,12 @@
         <w:rPr>
           <w:noProof/>
         </w:rPr>
+        <w:lastRenderedPageBreak/>
         <w:drawing>
-          <wp:inline distT="0" distB="0" distL="0" distR="0" wp14:anchorId="4351C23F" wp14:editId="34951D2B">
-            <wp:extent cx="4457700" cy="3676650"/>
-            <wp:effectExtent l="0" t="0" r="0" b="0"/>
-            <wp:docPr id="29" name="Picture 29"/>
+          <wp:inline distT="0" distB="0" distL="0" distR="0" wp14:anchorId="70FDEE89" wp14:editId="06880E3C">
+            <wp:extent cx="5943600" cy="4814570"/>
+            <wp:effectExtent l="0" t="0" r="0" b="5080"/>
+            <wp:docPr id="24" name="Picture 24"/>
             <wp:cNvGraphicFramePr>
               <a:graphicFrameLocks xmlns:a="http://schemas.openxmlformats.org/drawingml/2006/main" noChangeAspect="1"/>
             </wp:cNvGraphicFramePr>
@@ -2317,7 +2266,7 @@
                   <pic:spPr>
                     <a:xfrm>
                       <a:off x="0" y="0"/>
-                      <a:ext cx="4457700" cy="3676650"/>
+                      <a:ext cx="5943600" cy="4814570"/>
                     </a:xfrm>
                     <a:prstGeom prst="rect">
                       <a:avLst/>
@@ -2335,11 +2284,28 @@
         <w:pStyle w:val="ListParagraph"/>
         <w:numPr>
           <w:ilvl w:val="0"/>
-          <w:numId w:val="7"/>
+          <w:numId w:val="9"/>
         </w:numPr>
       </w:pPr>
       <w:r>
-        <w:t>Read Authentication</w:t>
+        <w:t>A</w:t>
+      </w:r>
+      <w:r>
+        <w:t>dd your API key and secret</w:t>
+      </w:r>
+      <w:r>
+        <w:t xml:space="preserve"> to string.xml</w:t>
+      </w:r>
+    </w:p>
+    <w:p>
+      <w:pPr>
+        <w:pStyle w:val="ListParagraph"/>
+      </w:pPr>
+      <w:r>
+        <w:t xml:space="preserve">Get API key and secret from your app </w:t>
+      </w:r>
+      <w:r>
+        <w:t>created</w:t>
       </w:r>
     </w:p>
     <w:p>
@@ -2352,10 +2318,10 @@
         </w:rPr>
         <w:lastRenderedPageBreak/>
         <w:drawing>
-          <wp:inline distT="0" distB="0" distL="0" distR="0" wp14:anchorId="3981C241" wp14:editId="42497D75">
-            <wp:extent cx="5819775" cy="2314575"/>
-            <wp:effectExtent l="0" t="0" r="9525" b="9525"/>
-            <wp:docPr id="28" name="Picture 28"/>
+          <wp:inline distT="0" distB="0" distL="0" distR="0" wp14:anchorId="6C924BAE" wp14:editId="151150B7">
+            <wp:extent cx="5943600" cy="3382010"/>
+            <wp:effectExtent l="0" t="0" r="0" b="8890"/>
+            <wp:docPr id="30" name="Picture 30"/>
             <wp:cNvGraphicFramePr>
               <a:graphicFrameLocks xmlns:a="http://schemas.openxmlformats.org/drawingml/2006/main" noChangeAspect="1"/>
             </wp:cNvGraphicFramePr>
@@ -2375,6 +2341,650 @@
                   <pic:spPr>
                     <a:xfrm>
                       <a:off x="0" y="0"/>
+                      <a:ext cx="5943600" cy="3382010"/>
+                    </a:xfrm>
+                    <a:prstGeom prst="rect">
+                      <a:avLst/>
+                    </a:prstGeom>
+                  </pic:spPr>
+                </pic:pic>
+              </a:graphicData>
+            </a:graphic>
+          </wp:inline>
+        </w:drawing>
+      </w:r>
+    </w:p>
+    <w:p>
+      <w:pPr>
+        <w:pStyle w:val="ListParagraph"/>
+      </w:pPr>
+      <w:r>
+        <w:t>Add them to string.xml</w:t>
+      </w:r>
+    </w:p>
+    <w:p>
+      <w:pPr>
+        <w:pStyle w:val="ListParagraph"/>
+      </w:pPr>
+      <w:r>
+        <w:rPr>
+          <w:noProof/>
+        </w:rPr>
+        <w:drawing>
+          <wp:inline distT="0" distB="0" distL="0" distR="0" wp14:anchorId="36CEE6DE" wp14:editId="6739B771">
+            <wp:extent cx="5943600" cy="1177290"/>
+            <wp:effectExtent l="0" t="0" r="0" b="3810"/>
+            <wp:docPr id="31" name="Picture 31"/>
+            <wp:cNvGraphicFramePr>
+              <a:graphicFrameLocks xmlns:a="http://schemas.openxmlformats.org/drawingml/2006/main" noChangeAspect="1"/>
+            </wp:cNvGraphicFramePr>
+            <a:graphic xmlns:a="http://schemas.openxmlformats.org/drawingml/2006/main">
+              <a:graphicData uri="http://schemas.openxmlformats.org/drawingml/2006/picture">
+                <pic:pic xmlns:pic="http://schemas.openxmlformats.org/drawingml/2006/picture">
+                  <pic:nvPicPr>
+                    <pic:cNvPr id="1" name=""/>
+                    <pic:cNvPicPr/>
+                  </pic:nvPicPr>
+                  <pic:blipFill>
+                    <a:blip r:embed="rId37"/>
+                    <a:stretch>
+                      <a:fillRect/>
+                    </a:stretch>
+                  </pic:blipFill>
+                  <pic:spPr>
+                    <a:xfrm>
+                      <a:off x="0" y="0"/>
+                      <a:ext cx="5943600" cy="1177290"/>
+                    </a:xfrm>
+                    <a:prstGeom prst="rect">
+                      <a:avLst/>
+                    </a:prstGeom>
+                  </pic:spPr>
+                </pic:pic>
+              </a:graphicData>
+            </a:graphic>
+          </wp:inline>
+        </w:drawing>
+      </w:r>
+    </w:p>
+    <w:p>
+      <w:pPr>
+        <w:pStyle w:val="ListParagraph"/>
+        <w:numPr>
+          <w:ilvl w:val="0"/>
+          <w:numId w:val="9"/>
+        </w:numPr>
+      </w:pPr>
+      <w:r>
+        <w:t>A</w:t>
+      </w:r>
+      <w:r>
+        <w:t xml:space="preserve">dd </w:t>
+      </w:r>
+      <w:proofErr w:type="spellStart"/>
+      <w:r>
+        <w:t>TwitterLoginButton</w:t>
+      </w:r>
+      <w:proofErr w:type="spellEnd"/>
+      <w:r>
+        <w:t xml:space="preserve"> to activity_main.xml</w:t>
+      </w:r>
+    </w:p>
+    <w:p>
+      <w:pPr>
+        <w:ind w:left="720"/>
+      </w:pPr>
+      <w:r>
+        <w:rPr>
+          <w:noProof/>
+        </w:rPr>
+        <w:drawing>
+          <wp:inline distT="0" distB="0" distL="0" distR="0" wp14:anchorId="3F7F5809" wp14:editId="4AC96CA3">
+            <wp:extent cx="5943600" cy="2176780"/>
+            <wp:effectExtent l="0" t="0" r="0" b="0"/>
+            <wp:docPr id="32" name="Picture 32"/>
+            <wp:cNvGraphicFramePr>
+              <a:graphicFrameLocks xmlns:a="http://schemas.openxmlformats.org/drawingml/2006/main" noChangeAspect="1"/>
+            </wp:cNvGraphicFramePr>
+            <a:graphic xmlns:a="http://schemas.openxmlformats.org/drawingml/2006/main">
+              <a:graphicData uri="http://schemas.openxmlformats.org/drawingml/2006/picture">
+                <pic:pic xmlns:pic="http://schemas.openxmlformats.org/drawingml/2006/picture">
+                  <pic:nvPicPr>
+                    <pic:cNvPr id="1" name=""/>
+                    <pic:cNvPicPr/>
+                  </pic:nvPicPr>
+                  <pic:blipFill>
+                    <a:blip r:embed="rId38"/>
+                    <a:stretch>
+                      <a:fillRect/>
+                    </a:stretch>
+                  </pic:blipFill>
+                  <pic:spPr>
+                    <a:xfrm>
+                      <a:off x="0" y="0"/>
+                      <a:ext cx="5943600" cy="2176780"/>
+                    </a:xfrm>
+                    <a:prstGeom prst="rect">
+                      <a:avLst/>
+                    </a:prstGeom>
+                  </pic:spPr>
+                </pic:pic>
+              </a:graphicData>
+            </a:graphic>
+          </wp:inline>
+        </w:drawing>
+      </w:r>
+    </w:p>
+    <w:p>
+      <w:pPr>
+        <w:pStyle w:val="ListParagraph"/>
+        <w:numPr>
+          <w:ilvl w:val="0"/>
+          <w:numId w:val="9"/>
+        </w:numPr>
+      </w:pPr>
+      <w:r>
+        <w:t xml:space="preserve">In </w:t>
+      </w:r>
+      <w:proofErr w:type="spellStart"/>
+      <w:r>
+        <w:t>MainActivity</w:t>
+      </w:r>
+      <w:proofErr w:type="spellEnd"/>
+      <w:r>
+        <w:t>:</w:t>
+      </w:r>
+    </w:p>
+    <w:p>
+      <w:pPr>
+        <w:pStyle w:val="ListParagraph"/>
+      </w:pPr>
+      <w:r>
+        <w:rPr>
+          <w:noProof/>
+        </w:rPr>
+        <w:lastRenderedPageBreak/>
+        <w:drawing>
+          <wp:inline distT="0" distB="0" distL="0" distR="0" wp14:anchorId="3D6FDE25" wp14:editId="4855F0BE">
+            <wp:extent cx="5943600" cy="3712845"/>
+            <wp:effectExtent l="0" t="0" r="0" b="1905"/>
+            <wp:docPr id="34" name="Picture 34"/>
+            <wp:cNvGraphicFramePr>
+              <a:graphicFrameLocks xmlns:a="http://schemas.openxmlformats.org/drawingml/2006/main" noChangeAspect="1"/>
+            </wp:cNvGraphicFramePr>
+            <a:graphic xmlns:a="http://schemas.openxmlformats.org/drawingml/2006/main">
+              <a:graphicData uri="http://schemas.openxmlformats.org/drawingml/2006/picture">
+                <pic:pic xmlns:pic="http://schemas.openxmlformats.org/drawingml/2006/picture">
+                  <pic:nvPicPr>
+                    <pic:cNvPr id="1" name=""/>
+                    <pic:cNvPicPr/>
+                  </pic:nvPicPr>
+                  <pic:blipFill>
+                    <a:blip r:embed="rId39"/>
+                    <a:stretch>
+                      <a:fillRect/>
+                    </a:stretch>
+                  </pic:blipFill>
+                  <pic:spPr>
+                    <a:xfrm>
+                      <a:off x="0" y="0"/>
+                      <a:ext cx="5943600" cy="3712845"/>
+                    </a:xfrm>
+                    <a:prstGeom prst="rect">
+                      <a:avLst/>
+                    </a:prstGeom>
+                  </pic:spPr>
+                </pic:pic>
+              </a:graphicData>
+            </a:graphic>
+          </wp:inline>
+        </w:drawing>
+      </w:r>
+    </w:p>
+    <w:p>
+      <w:pPr>
+        <w:ind w:left="720"/>
+      </w:pPr>
+      <w:r>
+        <w:rPr>
+          <w:noProof/>
+        </w:rPr>
+        <w:drawing>
+          <wp:inline distT="0" distB="0" distL="0" distR="0" wp14:anchorId="458D26C4" wp14:editId="0F61DC31">
+            <wp:extent cx="5029200" cy="1038225"/>
+            <wp:effectExtent l="0" t="0" r="0" b="9525"/>
+            <wp:docPr id="35" name="Picture 35"/>
+            <wp:cNvGraphicFramePr>
+              <a:graphicFrameLocks xmlns:a="http://schemas.openxmlformats.org/drawingml/2006/main" noChangeAspect="1"/>
+            </wp:cNvGraphicFramePr>
+            <a:graphic xmlns:a="http://schemas.openxmlformats.org/drawingml/2006/main">
+              <a:graphicData uri="http://schemas.openxmlformats.org/drawingml/2006/picture">
+                <pic:pic xmlns:pic="http://schemas.openxmlformats.org/drawingml/2006/picture">
+                  <pic:nvPicPr>
+                    <pic:cNvPr id="1" name=""/>
+                    <pic:cNvPicPr/>
+                  </pic:nvPicPr>
+                  <pic:blipFill>
+                    <a:blip r:embed="rId40"/>
+                    <a:stretch>
+                      <a:fillRect/>
+                    </a:stretch>
+                  </pic:blipFill>
+                  <pic:spPr>
+                    <a:xfrm>
+                      <a:off x="0" y="0"/>
+                      <a:ext cx="5029200" cy="1038225"/>
+                    </a:xfrm>
+                    <a:prstGeom prst="rect">
+                      <a:avLst/>
+                    </a:prstGeom>
+                  </pic:spPr>
+                </pic:pic>
+              </a:graphicData>
+            </a:graphic>
+          </wp:inline>
+        </w:drawing>
+      </w:r>
+    </w:p>
+    <w:p>
+      <w:pPr>
+        <w:ind w:left="720"/>
+      </w:pPr>
+      <w:r>
+        <w:rPr>
+          <w:noProof/>
+        </w:rPr>
+        <w:drawing>
+          <wp:inline distT="0" distB="0" distL="0" distR="0" wp14:anchorId="4D976B8C" wp14:editId="70DD3B54">
+            <wp:extent cx="5943600" cy="2322195"/>
+            <wp:effectExtent l="0" t="0" r="0" b="1905"/>
+            <wp:docPr id="36" name="Picture 36"/>
+            <wp:cNvGraphicFramePr>
+              <a:graphicFrameLocks xmlns:a="http://schemas.openxmlformats.org/drawingml/2006/main" noChangeAspect="1"/>
+            </wp:cNvGraphicFramePr>
+            <a:graphic xmlns:a="http://schemas.openxmlformats.org/drawingml/2006/main">
+              <a:graphicData uri="http://schemas.openxmlformats.org/drawingml/2006/picture">
+                <pic:pic xmlns:pic="http://schemas.openxmlformats.org/drawingml/2006/picture">
+                  <pic:nvPicPr>
+                    <pic:cNvPr id="1" name=""/>
+                    <pic:cNvPicPr/>
+                  </pic:nvPicPr>
+                  <pic:blipFill>
+                    <a:blip r:embed="rId41"/>
+                    <a:stretch>
+                      <a:fillRect/>
+                    </a:stretch>
+                  </pic:blipFill>
+                  <pic:spPr>
+                    <a:xfrm>
+                      <a:off x="0" y="0"/>
+                      <a:ext cx="5943600" cy="2322195"/>
+                    </a:xfrm>
+                    <a:prstGeom prst="rect">
+                      <a:avLst/>
+                    </a:prstGeom>
+                  </pic:spPr>
+                </pic:pic>
+              </a:graphicData>
+            </a:graphic>
+          </wp:inline>
+        </w:drawing>
+      </w:r>
+    </w:p>
+    <w:p>
+      <w:pPr>
+        <w:ind w:left="720"/>
+      </w:pPr>
+      <w:r>
+        <w:rPr>
+          <w:noProof/>
+        </w:rPr>
+        <w:lastRenderedPageBreak/>
+        <w:drawing>
+          <wp:inline distT="0" distB="0" distL="0" distR="0" wp14:anchorId="04904801" wp14:editId="301AFA68">
+            <wp:extent cx="5943600" cy="4375150"/>
+            <wp:effectExtent l="0" t="0" r="0" b="6350"/>
+            <wp:docPr id="37" name="Picture 37"/>
+            <wp:cNvGraphicFramePr>
+              <a:graphicFrameLocks xmlns:a="http://schemas.openxmlformats.org/drawingml/2006/main" noChangeAspect="1"/>
+            </wp:cNvGraphicFramePr>
+            <a:graphic xmlns:a="http://schemas.openxmlformats.org/drawingml/2006/main">
+              <a:graphicData uri="http://schemas.openxmlformats.org/drawingml/2006/picture">
+                <pic:pic xmlns:pic="http://schemas.openxmlformats.org/drawingml/2006/picture">
+                  <pic:nvPicPr>
+                    <pic:cNvPr id="1" name=""/>
+                    <pic:cNvPicPr/>
+                  </pic:nvPicPr>
+                  <pic:blipFill>
+                    <a:blip r:embed="rId42"/>
+                    <a:stretch>
+                      <a:fillRect/>
+                    </a:stretch>
+                  </pic:blipFill>
+                  <pic:spPr>
+                    <a:xfrm>
+                      <a:off x="0" y="0"/>
+                      <a:ext cx="5943600" cy="4375150"/>
+                    </a:xfrm>
+                    <a:prstGeom prst="rect">
+                      <a:avLst/>
+                    </a:prstGeom>
+                  </pic:spPr>
+                </pic:pic>
+              </a:graphicData>
+            </a:graphic>
+          </wp:inline>
+        </w:drawing>
+      </w:r>
+    </w:p>
+    <w:p>
+      <w:pPr>
+        <w:pStyle w:val="ListParagraph"/>
+      </w:pPr>
+      <w:r>
+        <w:t>Completed code.</w:t>
+      </w:r>
+      <w:bookmarkStart w:id="0" w:name="_GoBack"/>
+      <w:bookmarkEnd w:id="0"/>
+    </w:p>
+    <w:p>
+      <w:pPr>
+        <w:pStyle w:val="ListParagraph"/>
+        <w:numPr>
+          <w:ilvl w:val="0"/>
+          <w:numId w:val="9"/>
+        </w:numPr>
+      </w:pPr>
+      <w:r>
+        <w:t xml:space="preserve">Add twittersdk:// as one callback URL on your twitter app setting </w:t>
+      </w:r>
+      <w:hyperlink r:id="rId43" w:history="1">
+        <w:r>
+          <w:rPr>
+            <w:rStyle w:val="Hyperlink"/>
+          </w:rPr>
+          <w:t>https://apps.twitter.com/</w:t>
+        </w:r>
+      </w:hyperlink>
+    </w:p>
+    <w:p>
+      <w:pPr>
+        <w:pStyle w:val="ListParagraph"/>
+      </w:pPr>
+      <w:r>
+        <w:t>If the app throws an exception: “</w:t>
+      </w:r>
+      <w:r>
+        <w:t>Callback URL not approved for this client application. Approved callback URLs can be adjusted in your application settings.</w:t>
+      </w:r>
+      <w:r>
+        <w:t>”</w:t>
+      </w:r>
+    </w:p>
+    <w:p>
+      <w:pPr>
+        <w:pStyle w:val="ListParagraph"/>
+      </w:pPr>
+      <w:r>
+        <w:rPr>
+          <w:noProof/>
+        </w:rPr>
+        <w:lastRenderedPageBreak/>
+        <w:drawing>
+          <wp:inline distT="0" distB="0" distL="0" distR="0" wp14:anchorId="53EAB379" wp14:editId="116CC29E">
+            <wp:extent cx="5943600" cy="3505200"/>
+            <wp:effectExtent l="0" t="0" r="0" b="0"/>
+            <wp:docPr id="38" name="Picture 38"/>
+            <wp:cNvGraphicFramePr>
+              <a:graphicFrameLocks xmlns:a="http://schemas.openxmlformats.org/drawingml/2006/main" noChangeAspect="1"/>
+            </wp:cNvGraphicFramePr>
+            <a:graphic xmlns:a="http://schemas.openxmlformats.org/drawingml/2006/main">
+              <a:graphicData uri="http://schemas.openxmlformats.org/drawingml/2006/picture">
+                <pic:pic xmlns:pic="http://schemas.openxmlformats.org/drawingml/2006/picture">
+                  <pic:nvPicPr>
+                    <pic:cNvPr id="1" name=""/>
+                    <pic:cNvPicPr/>
+                  </pic:nvPicPr>
+                  <pic:blipFill>
+                    <a:blip r:embed="rId44"/>
+                    <a:stretch>
+                      <a:fillRect/>
+                    </a:stretch>
+                  </pic:blipFill>
+                  <pic:spPr>
+                    <a:xfrm>
+                      <a:off x="0" y="0"/>
+                      <a:ext cx="5943600" cy="3505200"/>
+                    </a:xfrm>
+                    <a:prstGeom prst="rect">
+                      <a:avLst/>
+                    </a:prstGeom>
+                  </pic:spPr>
+                </pic:pic>
+              </a:graphicData>
+            </a:graphic>
+          </wp:inline>
+        </w:drawing>
+      </w:r>
+    </w:p>
+    <w:p>
+      <w:pPr>
+        <w:pStyle w:val="ListParagraph"/>
+        <w:numPr>
+          <w:ilvl w:val="0"/>
+          <w:numId w:val="1"/>
+        </w:numPr>
+      </w:pPr>
+      <w:r>
+        <w:t>INSTAGRAM</w:t>
+      </w:r>
+    </w:p>
+    <w:p>
+      <w:pPr>
+        <w:pStyle w:val="ListParagraph"/>
+        <w:numPr>
+          <w:ilvl w:val="0"/>
+          <w:numId w:val="7"/>
+        </w:numPr>
+      </w:pPr>
+      <w:r>
+        <w:t xml:space="preserve">Register Your Application: </w:t>
+      </w:r>
+      <w:hyperlink r:id="rId45" w:history="1">
+        <w:r>
+          <w:rPr>
+            <w:rStyle w:val="Hyperlink"/>
+          </w:rPr>
+          <w:t>https://www.instagram.com/developer/</w:t>
+        </w:r>
+      </w:hyperlink>
+    </w:p>
+    <w:p>
+      <w:pPr>
+        <w:pStyle w:val="ListParagraph"/>
+      </w:pPr>
+      <w:r>
+        <w:t xml:space="preserve">After registering your application, click on </w:t>
+      </w:r>
+      <w:r>
+        <w:t>“</w:t>
+      </w:r>
+      <w:r>
+        <w:t>Manage Clients</w:t>
+      </w:r>
+      <w:r>
+        <w:t>”</w:t>
+      </w:r>
+      <w:r>
+        <w:t xml:space="preserve"> to register a new Client</w:t>
+      </w:r>
+    </w:p>
+    <w:p>
+      <w:pPr>
+        <w:pStyle w:val="ListParagraph"/>
+      </w:pPr>
+      <w:r>
+        <w:rPr>
+          <w:noProof/>
+        </w:rPr>
+        <w:drawing>
+          <wp:inline distT="0" distB="0" distL="0" distR="0" wp14:anchorId="3F621B43" wp14:editId="63C18152">
+            <wp:extent cx="5943600" cy="3387090"/>
+            <wp:effectExtent l="0" t="0" r="0" b="3810"/>
+            <wp:docPr id="27" name="Picture 27"/>
+            <wp:cNvGraphicFramePr>
+              <a:graphicFrameLocks xmlns:a="http://schemas.openxmlformats.org/drawingml/2006/main" noChangeAspect="1"/>
+            </wp:cNvGraphicFramePr>
+            <a:graphic xmlns:a="http://schemas.openxmlformats.org/drawingml/2006/main">
+              <a:graphicData uri="http://schemas.openxmlformats.org/drawingml/2006/picture">
+                <pic:pic xmlns:pic="http://schemas.openxmlformats.org/drawingml/2006/picture">
+                  <pic:nvPicPr>
+                    <pic:cNvPr id="1" name=""/>
+                    <pic:cNvPicPr/>
+                  </pic:nvPicPr>
+                  <pic:blipFill>
+                    <a:blip r:embed="rId46"/>
+                    <a:stretch>
+                      <a:fillRect/>
+                    </a:stretch>
+                  </pic:blipFill>
+                  <pic:spPr>
+                    <a:xfrm>
+                      <a:off x="0" y="0"/>
+                      <a:ext cx="5943600" cy="3387090"/>
+                    </a:xfrm>
+                    <a:prstGeom prst="rect">
+                      <a:avLst/>
+                    </a:prstGeom>
+                  </pic:spPr>
+                </pic:pic>
+              </a:graphicData>
+            </a:graphic>
+          </wp:inline>
+        </w:drawing>
+      </w:r>
+    </w:p>
+    <w:p>
+      <w:pPr>
+        <w:pStyle w:val="ListParagraph"/>
+      </w:pPr>
+      <w:r>
+        <w:t>Click “MANAGE”</w:t>
+      </w:r>
+    </w:p>
+    <w:p>
+      <w:pPr>
+        <w:pStyle w:val="ListParagraph"/>
+        <w:numPr>
+          <w:ilvl w:val="0"/>
+          <w:numId w:val="7"/>
+        </w:numPr>
+      </w:pPr>
+      <w:r>
+        <w:t xml:space="preserve">Update Redirect URIs = </w:t>
+      </w:r>
+      <w:hyperlink r:id="rId47" w:history="1">
+        <w:r>
+          <w:rPr>
+            <w:rStyle w:val="Hyperlink"/>
+          </w:rPr>
+          <w:t>http://localhost</w:t>
+        </w:r>
+      </w:hyperlink>
+      <w:r>
+        <w:t xml:space="preserve"> , Uncheck “Disable implicit OAuth”</w:t>
+      </w:r>
+    </w:p>
+    <w:p>
+      <w:pPr>
+        <w:pStyle w:val="ListParagraph"/>
+      </w:pPr>
+      <w:r>
+        <w:rPr>
+          <w:noProof/>
+        </w:rPr>
+        <w:lastRenderedPageBreak/>
+        <w:drawing>
+          <wp:inline distT="0" distB="0" distL="0" distR="0" wp14:anchorId="4351C23F" wp14:editId="34951D2B">
+            <wp:extent cx="4457700" cy="3676650"/>
+            <wp:effectExtent l="0" t="0" r="0" b="0"/>
+            <wp:docPr id="29" name="Picture 29"/>
+            <wp:cNvGraphicFramePr>
+              <a:graphicFrameLocks xmlns:a="http://schemas.openxmlformats.org/drawingml/2006/main" noChangeAspect="1"/>
+            </wp:cNvGraphicFramePr>
+            <a:graphic xmlns:a="http://schemas.openxmlformats.org/drawingml/2006/main">
+              <a:graphicData uri="http://schemas.openxmlformats.org/drawingml/2006/picture">
+                <pic:pic xmlns:pic="http://schemas.openxmlformats.org/drawingml/2006/picture">
+                  <pic:nvPicPr>
+                    <pic:cNvPr id="1" name=""/>
+                    <pic:cNvPicPr/>
+                  </pic:nvPicPr>
+                  <pic:blipFill>
+                    <a:blip r:embed="rId48"/>
+                    <a:stretch>
+                      <a:fillRect/>
+                    </a:stretch>
+                  </pic:blipFill>
+                  <pic:spPr>
+                    <a:xfrm>
+                      <a:off x="0" y="0"/>
+                      <a:ext cx="4457700" cy="3676650"/>
+                    </a:xfrm>
+                    <a:prstGeom prst="rect">
+                      <a:avLst/>
+                    </a:prstGeom>
+                  </pic:spPr>
+                </pic:pic>
+              </a:graphicData>
+            </a:graphic>
+          </wp:inline>
+        </w:drawing>
+      </w:r>
+    </w:p>
+    <w:p>
+      <w:pPr>
+        <w:pStyle w:val="ListParagraph"/>
+        <w:numPr>
+          <w:ilvl w:val="0"/>
+          <w:numId w:val="7"/>
+        </w:numPr>
+      </w:pPr>
+      <w:r>
+        <w:t>Read Authentication</w:t>
+      </w:r>
+    </w:p>
+    <w:p>
+      <w:pPr>
+        <w:pStyle w:val="ListParagraph"/>
+      </w:pPr>
+      <w:r>
+        <w:rPr>
+          <w:noProof/>
+        </w:rPr>
+        <w:drawing>
+          <wp:inline distT="0" distB="0" distL="0" distR="0" wp14:anchorId="3981C241" wp14:editId="42497D75">
+            <wp:extent cx="5819775" cy="2314575"/>
+            <wp:effectExtent l="0" t="0" r="9525" b="9525"/>
+            <wp:docPr id="28" name="Picture 28"/>
+            <wp:cNvGraphicFramePr>
+              <a:graphicFrameLocks xmlns:a="http://schemas.openxmlformats.org/drawingml/2006/main" noChangeAspect="1"/>
+            </wp:cNvGraphicFramePr>
+            <a:graphic xmlns:a="http://schemas.openxmlformats.org/drawingml/2006/main">
+              <a:graphicData uri="http://schemas.openxmlformats.org/drawingml/2006/picture">
+                <pic:pic xmlns:pic="http://schemas.openxmlformats.org/drawingml/2006/picture">
+                  <pic:nvPicPr>
+                    <pic:cNvPr id="1" name=""/>
+                    <pic:cNvPicPr/>
+                  </pic:nvPicPr>
+                  <pic:blipFill>
+                    <a:blip r:embed="rId49"/>
+                    <a:stretch>
+                      <a:fillRect/>
+                    </a:stretch>
+                  </pic:blipFill>
+                  <pic:spPr>
+                    <a:xfrm>
+                      <a:off x="0" y="0"/>
                       <a:ext cx="5819775" cy="2314575"/>
                     </a:xfrm>
                     <a:prstGeom prst="rect">
@@ -2404,31 +3014,19 @@
         <w:t>Client-Side (Implicit) Authentication</w:t>
       </w:r>
     </w:p>
-    <w:bookmarkStart w:id="0" w:name="_GoBack"/>
-    <w:p>
-      <w:pPr>
-        <w:pStyle w:val="ListParagraph"/>
-      </w:pPr>
-      <w:r>
-        <w:fldChar w:fldCharType="begin"/>
-      </w:r>
-      <w:r>
-        <w:instrText xml:space="preserve"> HYPERLINK "https://www.instagram.com/oauth/authorize/?client_id=138036f15e3b4ec080af2bc3f32d3f3e&amp;redirect_uri=http://localhost&amp;scope=public_content&amp;response_type=token" </w:instrText>
-      </w:r>
-      <w:r>
-        <w:fldChar w:fldCharType="separate"/>
-      </w:r>
-      <w:r>
-        <w:rPr>
-          <w:rStyle w:val="Hyperlink"/>
-        </w:rPr>
-        <w:t>https://www.instagram.com/oauth/authorize/?client_id=138036f15e3b4ec080af2bc3f32d3f3e&amp;redirect_uri=http://localhost&amp;scope=public_content&amp;response_type=token</w:t>
-      </w:r>
-      <w:r>
-        <w:fldChar w:fldCharType="end"/>
-      </w:r>
-    </w:p>
-    <w:bookmarkEnd w:id="0"/>
+    <w:p>
+      <w:pPr>
+        <w:pStyle w:val="ListParagraph"/>
+      </w:pPr>
+      <w:hyperlink r:id="rId50" w:history="1">
+        <w:r>
+          <w:rPr>
+            <w:rStyle w:val="Hyperlink"/>
+          </w:rPr>
+          <w:t>https://www.instagram.com/oauth/authorize/?client_id=138036f15e3b4ec080af2bc3f32d3f3e&amp;redirect_uri=http://localhost&amp;scope=public_content&amp;response_type=token</w:t>
+        </w:r>
+      </w:hyperlink>
+    </w:p>
     <w:p>
       <w:pPr>
         <w:pStyle w:val="ListParagraph"/>
@@ -2438,8 +3036,75 @@
         </w:numPr>
       </w:pPr>
       <w:r>
-        <w:t>aa</w:t>
-      </w:r>
+        <w:lastRenderedPageBreak/>
+        <w:t xml:space="preserve">Use android </w:t>
+      </w:r>
+      <w:proofErr w:type="spellStart"/>
+      <w:r>
+        <w:t>webview</w:t>
+      </w:r>
+      <w:proofErr w:type="spellEnd"/>
+      <w:r>
+        <w:t xml:space="preserve"> to load </w:t>
+      </w:r>
+      <w:proofErr w:type="spellStart"/>
+      <w:r>
+        <w:t>url</w:t>
+      </w:r>
+      <w:proofErr w:type="spellEnd"/>
+      <w:r>
+        <w:t xml:space="preserve"> above to receive </w:t>
+      </w:r>
+      <w:proofErr w:type="spellStart"/>
+      <w:r>
+        <w:t>access_token</w:t>
+      </w:r>
+      <w:proofErr w:type="spellEnd"/>
+      <w:r>
+        <w:rPr>
+          <w:noProof/>
+        </w:rPr>
+        <w:drawing>
+          <wp:inline distT="0" distB="0" distL="0" distR="0" wp14:anchorId="48D64072" wp14:editId="5E7336F8">
+            <wp:extent cx="5943600" cy="5073650"/>
+            <wp:effectExtent l="0" t="0" r="0" b="0"/>
+            <wp:docPr id="8" name="Picture 8"/>
+            <wp:cNvGraphicFramePr>
+              <a:graphicFrameLocks xmlns:a="http://schemas.openxmlformats.org/drawingml/2006/main" noChangeAspect="1"/>
+            </wp:cNvGraphicFramePr>
+            <a:graphic xmlns:a="http://schemas.openxmlformats.org/drawingml/2006/main">
+              <a:graphicData uri="http://schemas.openxmlformats.org/drawingml/2006/picture">
+                <pic:pic xmlns:pic="http://schemas.openxmlformats.org/drawingml/2006/picture">
+                  <pic:nvPicPr>
+                    <pic:cNvPr id="1" name=""/>
+                    <pic:cNvPicPr/>
+                  </pic:nvPicPr>
+                  <pic:blipFill>
+                    <a:blip r:embed="rId51"/>
+                    <a:stretch>
+                      <a:fillRect/>
+                    </a:stretch>
+                  </pic:blipFill>
+                  <pic:spPr>
+                    <a:xfrm>
+                      <a:off x="0" y="0"/>
+                      <a:ext cx="5943600" cy="5073650"/>
+                    </a:xfrm>
+                    <a:prstGeom prst="rect">
+                      <a:avLst/>
+                    </a:prstGeom>
+                  </pic:spPr>
+                </pic:pic>
+              </a:graphicData>
+            </a:graphic>
+          </wp:inline>
+        </w:drawing>
+      </w:r>
+    </w:p>
+    <w:p>
+      <w:pPr>
+        <w:pStyle w:val="ListParagraph"/>
+      </w:pPr>
     </w:p>
     <w:sectPr>
       <w:pgSz w:w="12240" w:h="15840"/>
@@ -2452,7 +3117,7 @@
 </file>
 
 <file path=word/numbering.xml><?xml version="1.0" encoding="utf-8"?>
-<w:numbering xmlns:wpc="http://schemas.microsoft.com/office/word/2010/wordprocessingCanvas" xmlns:cx="http://schemas.microsoft.com/office/drawing/2014/chartex" xmlns:cx1="http://schemas.microsoft.com/office/drawing/2015/9/8/chartex" xmlns:mc="http://schemas.openxmlformats.org/markup-compatibility/2006" xmlns:o="urn:schemas-microsoft-com:office:office" xmlns:r="http://schemas.openxmlformats.org/officeDocument/2006/relationships" xmlns:m="http://schemas.openxmlformats.org/officeDocument/2006/math" xmlns:v="urn:schemas-microsoft-com:vml" xmlns:wp14="http://schemas.microsoft.com/office/word/2010/wordprocessingDrawing" xmlns:wp="http://schemas.openxmlformats.org/drawingml/2006/wordprocessingDrawing" xmlns:w10="urn:schemas-microsoft-com:office:word" xmlns:w="http://schemas.openxmlformats.org/wordprocessingml/2006/main" xmlns:w14="http://schemas.microsoft.com/office/word/2010/wordml" xmlns:w15="http://schemas.microsoft.com/office/word/2012/wordml" xmlns:w16se="http://schemas.microsoft.com/office/word/2015/wordml/symex" xmlns:wpg="http://schemas.microsoft.com/office/word/2010/wordprocessingGroup" xmlns:wpi="http://schemas.microsoft.com/office/word/2010/wordprocessingInk" xmlns:wne="http://schemas.microsoft.com/office/word/2006/wordml" xmlns:wps="http://schemas.microsoft.com/office/word/2010/wordprocessingShape" mc:Ignorable="w14 w15 w16se wp14">
+<w:numbering xmlns:wpc="http://schemas.microsoft.com/office/word/2010/wordprocessingCanvas" xmlns:cx="http://schemas.microsoft.com/office/drawing/2014/chartex" xmlns:mc="http://schemas.openxmlformats.org/markup-compatibility/2006" xmlns:o="urn:schemas-microsoft-com:office:office" xmlns:r="http://schemas.openxmlformats.org/officeDocument/2006/relationships" xmlns:m="http://schemas.openxmlformats.org/officeDocument/2006/math" xmlns:v="urn:schemas-microsoft-com:vml" xmlns:wp14="http://schemas.microsoft.com/office/word/2010/wordprocessingDrawing" xmlns:wp="http://schemas.openxmlformats.org/drawingml/2006/wordprocessingDrawing" xmlns:w10="urn:schemas-microsoft-com:office:word" xmlns:w="http://schemas.openxmlformats.org/wordprocessingml/2006/main" xmlns:w14="http://schemas.microsoft.com/office/word/2010/wordml" xmlns:w15="http://schemas.microsoft.com/office/word/2012/wordml" xmlns:w16se="http://schemas.microsoft.com/office/word/2015/wordml/symex" xmlns:wpg="http://schemas.microsoft.com/office/word/2010/wordprocessingGroup" xmlns:wpi="http://schemas.microsoft.com/office/word/2010/wordprocessingInk" xmlns:wne="http://schemas.microsoft.com/office/word/2006/wordml" xmlns:wps="http://schemas.microsoft.com/office/word/2010/wordprocessingShape" mc:Ignorable="w14 w15 w16se wp14">
   <w:abstractNum w:abstractNumId="0" w15:restartNumberingAfterBreak="0">
     <w:nsid w:val="04125D7B"/>
     <w:multiLevelType w:val="hybridMultilevel"/>
@@ -2724,6 +3389,95 @@
     </w:lvl>
   </w:abstractNum>
   <w:abstractNum w:abstractNumId="3" w15:restartNumberingAfterBreak="0">
+    <w:nsid w:val="33C8303B"/>
+    <w:multiLevelType w:val="hybridMultilevel"/>
+    <w:tmpl w:val="78D625B6"/>
+    <w:lvl w:ilvl="0" w:tplc="0409000F">
+      <w:start w:val="1"/>
+      <w:numFmt w:val="decimal"/>
+      <w:lvlText w:val="%1."/>
+      <w:lvlJc w:val="left"/>
+      <w:pPr>
+        <w:ind w:left="720" w:hanging="360"/>
+      </w:pPr>
+      <w:rPr>
+        <w:rFonts w:hint="default"/>
+      </w:rPr>
+    </w:lvl>
+    <w:lvl w:ilvl="1" w:tplc="04090019" w:tentative="1">
+      <w:start w:val="1"/>
+      <w:numFmt w:val="lowerLetter"/>
+      <w:lvlText w:val="%2."/>
+      <w:lvlJc w:val="left"/>
+      <w:pPr>
+        <w:ind w:left="1440" w:hanging="360"/>
+      </w:pPr>
+    </w:lvl>
+    <w:lvl w:ilvl="2" w:tplc="0409001B" w:tentative="1">
+      <w:start w:val="1"/>
+      <w:numFmt w:val="lowerRoman"/>
+      <w:lvlText w:val="%3."/>
+      <w:lvlJc w:val="right"/>
+      <w:pPr>
+        <w:ind w:left="2160" w:hanging="180"/>
+      </w:pPr>
+    </w:lvl>
+    <w:lvl w:ilvl="3" w:tplc="0409000F" w:tentative="1">
+      <w:start w:val="1"/>
+      <w:numFmt w:val="decimal"/>
+      <w:lvlText w:val="%4."/>
+      <w:lvlJc w:val="left"/>
+      <w:pPr>
+        <w:ind w:left="2880" w:hanging="360"/>
+      </w:pPr>
+    </w:lvl>
+    <w:lvl w:ilvl="4" w:tplc="04090019" w:tentative="1">
+      <w:start w:val="1"/>
+      <w:numFmt w:val="lowerLetter"/>
+      <w:lvlText w:val="%5."/>
+      <w:lvlJc w:val="left"/>
+      <w:pPr>
+        <w:ind w:left="3600" w:hanging="360"/>
+      </w:pPr>
+    </w:lvl>
+    <w:lvl w:ilvl="5" w:tplc="0409001B" w:tentative="1">
+      <w:start w:val="1"/>
+      <w:numFmt w:val="lowerRoman"/>
+      <w:lvlText w:val="%6."/>
+      <w:lvlJc w:val="right"/>
+      <w:pPr>
+        <w:ind w:left="4320" w:hanging="180"/>
+      </w:pPr>
+    </w:lvl>
+    <w:lvl w:ilvl="6" w:tplc="0409000F" w:tentative="1">
+      <w:start w:val="1"/>
+      <w:numFmt w:val="decimal"/>
+      <w:lvlText w:val="%7."/>
+      <w:lvlJc w:val="left"/>
+      <w:pPr>
+        <w:ind w:left="5040" w:hanging="360"/>
+      </w:pPr>
+    </w:lvl>
+    <w:lvl w:ilvl="7" w:tplc="04090019" w:tentative="1">
+      <w:start w:val="1"/>
+      <w:numFmt w:val="lowerLetter"/>
+      <w:lvlText w:val="%8."/>
+      <w:lvlJc w:val="left"/>
+      <w:pPr>
+        <w:ind w:left="5760" w:hanging="360"/>
+      </w:pPr>
+    </w:lvl>
+    <w:lvl w:ilvl="8" w:tplc="0409001B" w:tentative="1">
+      <w:start w:val="1"/>
+      <w:numFmt w:val="lowerRoman"/>
+      <w:lvlText w:val="%9."/>
+      <w:lvlJc w:val="right"/>
+      <w:pPr>
+        <w:ind w:left="6480" w:hanging="180"/>
+      </w:pPr>
+    </w:lvl>
+  </w:abstractNum>
+  <w:abstractNum w:abstractNumId="4" w15:restartNumberingAfterBreak="0">
     <w:nsid w:val="35D60E73"/>
     <w:multiLevelType w:val="hybridMultilevel"/>
     <w:tmpl w:val="D9F2C22C"/>
@@ -2812,7 +3566,7 @@
       </w:pPr>
     </w:lvl>
   </w:abstractNum>
-  <w:abstractNum w:abstractNumId="4" w15:restartNumberingAfterBreak="0">
+  <w:abstractNum w:abstractNumId="5" w15:restartNumberingAfterBreak="0">
     <w:nsid w:val="3F835255"/>
     <w:multiLevelType w:val="hybridMultilevel"/>
     <w:tmpl w:val="0966FEEC"/>
@@ -2925,7 +3679,7 @@
       </w:rPr>
     </w:lvl>
   </w:abstractNum>
-  <w:abstractNum w:abstractNumId="5" w15:restartNumberingAfterBreak="0">
+  <w:abstractNum w:abstractNumId="6" w15:restartNumberingAfterBreak="0">
     <w:nsid w:val="40A95CCE"/>
     <w:multiLevelType w:val="hybridMultilevel"/>
     <w:tmpl w:val="34DA0D22"/>
@@ -3014,13 +3768,102 @@
       </w:pPr>
     </w:lvl>
   </w:abstractNum>
-  <w:abstractNum w:abstractNumId="6" w15:restartNumberingAfterBreak="0">
+  <w:abstractNum w:abstractNumId="7" w15:restartNumberingAfterBreak="0">
     <w:nsid w:val="5907264E"/>
     <w:multiLevelType w:val="hybridMultilevel"/>
     <w:tmpl w:val="157CAA02"/>
     <w:lvl w:ilvl="0" w:tplc="F9CA6D8C">
       <w:start w:val="1"/>
       <w:numFmt w:val="upperLetter"/>
+      <w:lvlText w:val="%1."/>
+      <w:lvlJc w:val="left"/>
+      <w:pPr>
+        <w:ind w:left="1080" w:hanging="360"/>
+      </w:pPr>
+      <w:rPr>
+        <w:rFonts w:hint="default"/>
+      </w:rPr>
+    </w:lvl>
+    <w:lvl w:ilvl="1" w:tplc="04090019" w:tentative="1">
+      <w:start w:val="1"/>
+      <w:numFmt w:val="lowerLetter"/>
+      <w:lvlText w:val="%2."/>
+      <w:lvlJc w:val="left"/>
+      <w:pPr>
+        <w:ind w:left="1800" w:hanging="360"/>
+      </w:pPr>
+    </w:lvl>
+    <w:lvl w:ilvl="2" w:tplc="0409001B" w:tentative="1">
+      <w:start w:val="1"/>
+      <w:numFmt w:val="lowerRoman"/>
+      <w:lvlText w:val="%3."/>
+      <w:lvlJc w:val="right"/>
+      <w:pPr>
+        <w:ind w:left="2520" w:hanging="180"/>
+      </w:pPr>
+    </w:lvl>
+    <w:lvl w:ilvl="3" w:tplc="0409000F" w:tentative="1">
+      <w:start w:val="1"/>
+      <w:numFmt w:val="decimal"/>
+      <w:lvlText w:val="%4."/>
+      <w:lvlJc w:val="left"/>
+      <w:pPr>
+        <w:ind w:left="3240" w:hanging="360"/>
+      </w:pPr>
+    </w:lvl>
+    <w:lvl w:ilvl="4" w:tplc="04090019" w:tentative="1">
+      <w:start w:val="1"/>
+      <w:numFmt w:val="lowerLetter"/>
+      <w:lvlText w:val="%5."/>
+      <w:lvlJc w:val="left"/>
+      <w:pPr>
+        <w:ind w:left="3960" w:hanging="360"/>
+      </w:pPr>
+    </w:lvl>
+    <w:lvl w:ilvl="5" w:tplc="0409001B" w:tentative="1">
+      <w:start w:val="1"/>
+      <w:numFmt w:val="lowerRoman"/>
+      <w:lvlText w:val="%6."/>
+      <w:lvlJc w:val="right"/>
+      <w:pPr>
+        <w:ind w:left="4680" w:hanging="180"/>
+      </w:pPr>
+    </w:lvl>
+    <w:lvl w:ilvl="6" w:tplc="0409000F" w:tentative="1">
+      <w:start w:val="1"/>
+      <w:numFmt w:val="decimal"/>
+      <w:lvlText w:val="%7."/>
+      <w:lvlJc w:val="left"/>
+      <w:pPr>
+        <w:ind w:left="5400" w:hanging="360"/>
+      </w:pPr>
+    </w:lvl>
+    <w:lvl w:ilvl="7" w:tplc="04090019" w:tentative="1">
+      <w:start w:val="1"/>
+      <w:numFmt w:val="lowerLetter"/>
+      <w:lvlText w:val="%8."/>
+      <w:lvlJc w:val="left"/>
+      <w:pPr>
+        <w:ind w:left="6120" w:hanging="360"/>
+      </w:pPr>
+    </w:lvl>
+    <w:lvl w:ilvl="8" w:tplc="0409001B" w:tentative="1">
+      <w:start w:val="1"/>
+      <w:numFmt w:val="lowerRoman"/>
+      <w:lvlText w:val="%9."/>
+      <w:lvlJc w:val="right"/>
+      <w:pPr>
+        <w:ind w:left="6840" w:hanging="180"/>
+      </w:pPr>
+    </w:lvl>
+  </w:abstractNum>
+  <w:abstractNum w:abstractNumId="8" w15:restartNumberingAfterBreak="0">
+    <w:nsid w:val="7235275A"/>
+    <w:multiLevelType w:val="hybridMultilevel"/>
+    <w:tmpl w:val="55866D4E"/>
+    <w:lvl w:ilvl="0" w:tplc="F796F91C">
+      <w:start w:val="1"/>
+      <w:numFmt w:val="decimal"/>
       <w:lvlText w:val="%1."/>
       <w:lvlJc w:val="left"/>
       <w:pPr>
@@ -3107,22 +3950,28 @@
     <w:abstractNumId w:val="0"/>
   </w:num>
   <w:num w:numId="2">
+    <w:abstractNumId w:val="7"/>
+  </w:num>
+  <w:num w:numId="3">
     <w:abstractNumId w:val="6"/>
   </w:num>
-  <w:num w:numId="3">
-    <w:abstractNumId w:val="5"/>
-  </w:num>
   <w:num w:numId="4">
-    <w:abstractNumId w:val="3"/>
+    <w:abstractNumId w:val="4"/>
   </w:num>
   <w:num w:numId="5">
     <w:abstractNumId w:val="1"/>
   </w:num>
   <w:num w:numId="6">
-    <w:abstractNumId w:val="4"/>
+    <w:abstractNumId w:val="5"/>
   </w:num>
   <w:num w:numId="7">
     <w:abstractNumId w:val="2"/>
+  </w:num>
+  <w:num w:numId="8">
+    <w:abstractNumId w:val="8"/>
+  </w:num>
+  <w:num w:numId="9">
+    <w:abstractNumId w:val="3"/>
   </w:num>
 </w:numbering>
 </file>

</xml_diff>